<commit_message>
Prepped all submission files
</commit_message>
<xml_diff>
--- a/submission/coverLetter CHJH.docx
+++ b/submission/coverLetter CHJH.docx
@@ -19,8 +19,19 @@
           <w:szCs w:val="24"/>
           <w:lang w:val="en-US"/>
         </w:rPr>
-        <w:t>May XX</w:t>
-      </w:r>
+        <w:t xml:space="preserve">May </w:t>
+      </w:r>
+      <w:r>
+        <w:rPr>
+          <w:rFonts w:ascii="Times New Roman" w:hAnsi="Times New Roman" w:cs="Times New Roman"/>
+          <w:sz w:val="24"/>
+          <w:szCs w:val="24"/>
+          <w:lang w:val="en-US"/>
+        </w:rPr>
+        <w:t>8</w:t>
+      </w:r>
+      <w:bookmarkStart w:id="0" w:name="_GoBack"/>
+      <w:bookmarkEnd w:id="0"/>
       <w:r>
         <w:rPr>
           <w:rFonts w:ascii="Times New Roman" w:hAnsi="Times New Roman" w:cs="Times New Roman"/>
@@ -608,6 +619,15 @@
           <w:lang w:val="en-US"/>
         </w:rPr>
         <w:t xml:space="preserve"> do not consider this problematic.</w:t>
+      </w:r>
+      <w:r>
+        <w:rPr>
+          <w:rFonts w:ascii="Times New Roman" w:hAnsi="Times New Roman" w:cs="Times New Roman"/>
+          <w:sz w:val="24"/>
+          <w:szCs w:val="24"/>
+          <w:lang w:val="en-US"/>
+        </w:rPr>
+        <w:t xml:space="preserve"> </w:t>
       </w:r>
     </w:p>
     <w:p>
@@ -762,8 +782,6 @@
           </wp:inline>
         </w:drawing>
       </w:r>
-      <w:bookmarkStart w:id="0" w:name="_GoBack"/>
-      <w:bookmarkEnd w:id="0"/>
     </w:p>
     <w:p>
       <w:pPr>

</xml_diff>

<commit_message>
Updated dates in submission files..
</commit_message>
<xml_diff>
--- a/submission/coverLetter CHJH.docx
+++ b/submission/coverLetter CHJH.docx
@@ -28,7 +28,7 @@
           <w:szCs w:val="24"/>
           <w:lang w:val="en-US"/>
         </w:rPr>
-        <w:t>8</w:t>
+        <w:t>10</w:t>
       </w:r>
       <w:bookmarkStart w:id="0" w:name="_GoBack"/>
       <w:bookmarkEnd w:id="0"/>
@@ -731,7 +731,7 @@
           <w:noProof/>
           <w:sz w:val="24"/>
           <w:szCs w:val="24"/>
-          <w:lang w:val="en-US"/>
+          <w:lang w:eastAsia="nl-NL"/>
         </w:rPr>
         <w:drawing>
           <wp:inline distT="0" distB="0" distL="0" distR="0" wp14:anchorId="4537DB30" wp14:editId="6BF63420">

</xml_diff>